<commit_message>
Final changes after call with Vincent
</commit_message>
<xml_diff>
--- a/Issue Summary_muni_elec.docx
+++ b/Issue Summary_muni_elec.docx
@@ -21,6 +21,50 @@
     </w:p>
     <w:p>
       <w:pPr>
+        <w:pStyle w:val="ListParagraph"/>
+        <w:numPr>
+          <w:ilvl w:val="0"/>
+          <w:numId w:val="3"/>
+        </w:numPr>
+        <w:rPr>
+          <w:b/>
+          <w:bCs/>
+          <w:lang w:val="en-US"/>
+        </w:rPr>
+      </w:pPr>
+      <w:r>
+        <w:rPr>
+          <w:b/>
+          <w:bCs/>
+          <w:lang w:val="en-US"/>
+        </w:rPr>
+        <w:t>AGS in SH 1994</w:t>
+      </w:r>
+    </w:p>
+    <w:p>
+      <w:pPr>
+        <w:pStyle w:val="ListParagraph"/>
+        <w:numPr>
+          <w:ilvl w:val="0"/>
+          <w:numId w:val="3"/>
+        </w:numPr>
+        <w:rPr>
+          <w:b/>
+          <w:bCs/>
+          <w:lang w:val="en-US"/>
+        </w:rPr>
+      </w:pPr>
+      <w:r>
+        <w:rPr>
+          <w:b/>
+          <w:bCs/>
+          <w:lang w:val="en-US"/>
+        </w:rPr>
+        <w:t>Sachsen Anhalt do not sum to 2014</w:t>
+      </w:r>
+    </w:p>
+    <w:p>
+      <w:pPr>
         <w:rPr>
           <w:b/>
           <w:bCs/>
@@ -67,7 +111,49 @@
         <w:rPr>
           <w:lang w:val="en-US"/>
         </w:rPr>
-        <w:t>This seems to have happened in the digitalization. For instance, Marnerdeich (which was digitalized as Harnerdeich) should have Gemeindekennziffer == 51 073 based on raw PDFs but was digitized as 51 07</w:t>
+        <w:t xml:space="preserve">This seems to have happened in the digitalization. For instance, </w:t>
+      </w:r>
+      <w:proofErr w:type="spellStart"/>
+      <w:r>
+        <w:rPr>
+          <w:lang w:val="en-US"/>
+        </w:rPr>
+        <w:t>Marnerdeich</w:t>
+      </w:r>
+      <w:proofErr w:type="spellEnd"/>
+      <w:r>
+        <w:rPr>
+          <w:lang w:val="en-US"/>
+        </w:rPr>
+        <w:t xml:space="preserve"> (which was digitalized as </w:t>
+      </w:r>
+      <w:proofErr w:type="spellStart"/>
+      <w:r>
+        <w:rPr>
+          <w:lang w:val="en-US"/>
+        </w:rPr>
+        <w:t>Harnerdeich</w:t>
+      </w:r>
+      <w:proofErr w:type="spellEnd"/>
+      <w:r>
+        <w:rPr>
+          <w:lang w:val="en-US"/>
+        </w:rPr>
+        <w:t xml:space="preserve">) should have </w:t>
+      </w:r>
+      <w:proofErr w:type="spellStart"/>
+      <w:r>
+        <w:rPr>
+          <w:lang w:val="en-US"/>
+        </w:rPr>
+        <w:t>Gemeindekennziffer</w:t>
+      </w:r>
+      <w:proofErr w:type="spellEnd"/>
+      <w:r>
+        <w:rPr>
+          <w:lang w:val="en-US"/>
+        </w:rPr>
+        <w:t xml:space="preserve"> == 51 073 based on raw PDFs but was digitized as 51 07</w:t>
       </w:r>
       <w:r>
         <w:rPr>
@@ -81,7 +167,35 @@
         <w:rPr>
           <w:lang w:val="en-US"/>
         </w:rPr>
-        <w:t xml:space="preserve">, which is the (correct) GKZ of Neuenkirchen. I went through and fixed the duplicated AGS by hand in the excel sheets, but here we should do some more robustness checks to make sure we spot at least a majority of the digitalization mistakes. </w:t>
+        <w:t xml:space="preserve">, which is the (correct) GKZ of </w:t>
+      </w:r>
+      <w:proofErr w:type="spellStart"/>
+      <w:r>
+        <w:rPr>
+          <w:lang w:val="en-US"/>
+        </w:rPr>
+        <w:t>Neuenkirchen</w:t>
+      </w:r>
+      <w:proofErr w:type="spellEnd"/>
+      <w:r>
+        <w:rPr>
+          <w:lang w:val="en-US"/>
+        </w:rPr>
+        <w:t xml:space="preserve">. I went through and fixed the duplicated AGS by hand in the excel sheets, but here we should do some more robustness checks to make sure we spot at least </w:t>
+      </w:r>
+      <w:proofErr w:type="gramStart"/>
+      <w:r>
+        <w:rPr>
+          <w:lang w:val="en-US"/>
+        </w:rPr>
+        <w:t>a majority of</w:t>
+      </w:r>
+      <w:proofErr w:type="gramEnd"/>
+      <w:r>
+        <w:rPr>
+          <w:lang w:val="en-US"/>
+        </w:rPr>
+        <w:t xml:space="preserve"> the digitalization mistakes. </w:t>
       </w:r>
     </w:p>
     <w:p>
@@ -92,11 +206,33 @@
           <w:numId w:val="2"/>
         </w:numPr>
       </w:pPr>
-      <w:r>
-        <w:rPr>
-          <w:lang w:val="en-US"/>
-        </w:rPr>
-        <w:t xml:space="preserve">Heldorf should be Meldorf and GKZ == </w:t>
+      <w:proofErr w:type="spellStart"/>
+      <w:r>
+        <w:rPr>
+          <w:lang w:val="en-US"/>
+        </w:rPr>
+        <w:t>Heldorf</w:t>
+      </w:r>
+      <w:proofErr w:type="spellEnd"/>
+      <w:r>
+        <w:rPr>
+          <w:lang w:val="en-US"/>
+        </w:rPr>
+        <w:t xml:space="preserve"> should be </w:t>
+      </w:r>
+      <w:proofErr w:type="spellStart"/>
+      <w:r>
+        <w:rPr>
+          <w:lang w:val="en-US"/>
+        </w:rPr>
+        <w:t>Meldorf</w:t>
+      </w:r>
+      <w:proofErr w:type="spellEnd"/>
+      <w:r>
+        <w:rPr>
+          <w:lang w:val="en-US"/>
+        </w:rPr>
+        <w:t xml:space="preserve"> and GKZ == </w:t>
       </w:r>
       <w:r>
         <w:t>51 074</w:t>
@@ -159,11 +295,19 @@
           <w:numId w:val="2"/>
         </w:numPr>
       </w:pPr>
+      <w:proofErr w:type="spellStart"/>
       <w:r>
         <w:rPr>
           <w:lang w:val="en-GB"/>
         </w:rPr>
-        <w:t>Klappholz == 59 049, not 59 019</w:t>
+        <w:t>Klappholz</w:t>
+      </w:r>
+      <w:proofErr w:type="spellEnd"/>
+      <w:r>
+        <w:rPr>
+          <w:lang w:val="en-GB"/>
+        </w:rPr>
+        <w:t xml:space="preserve"> == 59 049, not 59 019</w:t>
       </w:r>
     </w:p>
     <w:p>
@@ -174,11 +318,19 @@
           <w:numId w:val="2"/>
         </w:numPr>
       </w:pPr>
+      <w:proofErr w:type="spellStart"/>
       <w:r>
         <w:rPr>
           <w:lang w:val="en-GB"/>
         </w:rPr>
-        <w:t xml:space="preserve">Rabel == </w:t>
+        <w:t>Rabel</w:t>
+      </w:r>
+      <w:proofErr w:type="spellEnd"/>
+      <w:r>
+        <w:rPr>
+          <w:lang w:val="en-GB"/>
+        </w:rPr>
+        <w:t xml:space="preserve"> == </w:t>
       </w:r>
       <w:r>
         <w:rPr>
@@ -213,11 +365,19 @@
           <w:numId w:val="2"/>
         </w:numPr>
       </w:pPr>
+      <w:proofErr w:type="spellStart"/>
       <w:r>
         <w:rPr>
           <w:lang w:val="en-GB"/>
         </w:rPr>
-        <w:t xml:space="preserve">Hennstedt == </w:t>
+        <w:t>Hennstedt</w:t>
+      </w:r>
+      <w:proofErr w:type="spellEnd"/>
+      <w:r>
+        <w:rPr>
+          <w:lang w:val="en-GB"/>
+        </w:rPr>
+        <w:t xml:space="preserve"> == </w:t>
       </w:r>
       <w:r>
         <w:rPr>
@@ -527,6 +687,7 @@
         </w:rPr>
       </w:pPr>
       <w:r>
+        <w:lastRenderedPageBreak/>
         <w:t xml:space="preserve">Sachsen: AGS changed a couple of times, as far as I can tell. Once between 94 and 99 and then again between </w:t>
       </w:r>
       <w:r>
@@ -569,27 +730,13 @@
         </w:rPr>
       </w:pPr>
       <w:r>
-        <w:t>NRW: election results are only for kreisangehörige Gemeinden; kreisfreie Städte are not in the data. I checked and the election results for former are available from a new repository (</w:t>
-      </w:r>
-      <w:hyperlink r:id="rId5" w:history="1">
-        <w:r>
-          <w:rPr>
-            <w:rStyle w:val="Hyperlink"/>
-          </w:rPr>
-          <w:t>https://www.wahlergebnisse.nrw/kommunalwahlen/</w:t>
-        </w:r>
-      </w:hyperlink>
-      <w:r>
-        <w:t xml:space="preserve">; note that the original data we used </w:t>
-      </w:r>
-      <w:r>
-        <w:t>was sent to us via</w:t>
-      </w:r>
-      <w:r>
-        <w:t xml:space="preserve"> email), but the format is annoying.</w:t>
-      </w:r>
-      <w:r>
-        <w:t xml:space="preserve"> UPDATE: found it and downloaded file. Processing to be completed.</w:t>
+        <w:t>NRW: election results are only for kreisangehörige Gemeinden; kreisfreie Städte are not in the data.</w:t>
+      </w:r>
+      <w:r>
+        <w:t xml:space="preserve"> </w:t>
+      </w:r>
+      <w:r>
+        <w:t>I found the file for kreisfreie Städte and processed it in the main R file.</w:t>
       </w:r>
     </w:p>
     <w:sectPr>
@@ -806,11 +953,127 @@
       </w:rPr>
     </w:lvl>
   </w:abstractNum>
+  <w:abstractNum w:abstractNumId="2" w15:restartNumberingAfterBreak="0">
+    <w:nsid w:val="659D13D8"/>
+    <w:multiLevelType w:val="hybridMultilevel"/>
+    <w:tmpl w:val="F4DE9500"/>
+    <w:lvl w:ilvl="0" w:tplc="4F3E7996">
+      <w:start w:val="5"/>
+      <w:numFmt w:val="bullet"/>
+      <w:lvlText w:val="-"/>
+      <w:lvlJc w:val="left"/>
+      <w:pPr>
+        <w:ind w:left="720" w:hanging="360"/>
+      </w:pPr>
+      <w:rPr>
+        <w:rFonts w:ascii="Aptos" w:eastAsiaTheme="minorEastAsia" w:hAnsi="Aptos" w:cstheme="minorBidi" w:hint="default"/>
+      </w:rPr>
+    </w:lvl>
+    <w:lvl w:ilvl="1" w:tplc="08090003" w:tentative="1">
+      <w:start w:val="1"/>
+      <w:numFmt w:val="bullet"/>
+      <w:lvlText w:val="o"/>
+      <w:lvlJc w:val="left"/>
+      <w:pPr>
+        <w:ind w:left="1440" w:hanging="360"/>
+      </w:pPr>
+      <w:rPr>
+        <w:rFonts w:ascii="Courier New" w:hAnsi="Courier New" w:cs="Courier New" w:hint="default"/>
+      </w:rPr>
+    </w:lvl>
+    <w:lvl w:ilvl="2" w:tplc="08090005" w:tentative="1">
+      <w:start w:val="1"/>
+      <w:numFmt w:val="bullet"/>
+      <w:lvlText w:val=""/>
+      <w:lvlJc w:val="left"/>
+      <w:pPr>
+        <w:ind w:left="2160" w:hanging="360"/>
+      </w:pPr>
+      <w:rPr>
+        <w:rFonts w:ascii="Wingdings" w:hAnsi="Wingdings" w:hint="default"/>
+      </w:rPr>
+    </w:lvl>
+    <w:lvl w:ilvl="3" w:tplc="08090001" w:tentative="1">
+      <w:start w:val="1"/>
+      <w:numFmt w:val="bullet"/>
+      <w:lvlText w:val=""/>
+      <w:lvlJc w:val="left"/>
+      <w:pPr>
+        <w:ind w:left="2880" w:hanging="360"/>
+      </w:pPr>
+      <w:rPr>
+        <w:rFonts w:ascii="Symbol" w:hAnsi="Symbol" w:hint="default"/>
+      </w:rPr>
+    </w:lvl>
+    <w:lvl w:ilvl="4" w:tplc="08090003" w:tentative="1">
+      <w:start w:val="1"/>
+      <w:numFmt w:val="bullet"/>
+      <w:lvlText w:val="o"/>
+      <w:lvlJc w:val="left"/>
+      <w:pPr>
+        <w:ind w:left="3600" w:hanging="360"/>
+      </w:pPr>
+      <w:rPr>
+        <w:rFonts w:ascii="Courier New" w:hAnsi="Courier New" w:cs="Courier New" w:hint="default"/>
+      </w:rPr>
+    </w:lvl>
+    <w:lvl w:ilvl="5" w:tplc="08090005" w:tentative="1">
+      <w:start w:val="1"/>
+      <w:numFmt w:val="bullet"/>
+      <w:lvlText w:val=""/>
+      <w:lvlJc w:val="left"/>
+      <w:pPr>
+        <w:ind w:left="4320" w:hanging="360"/>
+      </w:pPr>
+      <w:rPr>
+        <w:rFonts w:ascii="Wingdings" w:hAnsi="Wingdings" w:hint="default"/>
+      </w:rPr>
+    </w:lvl>
+    <w:lvl w:ilvl="6" w:tplc="08090001" w:tentative="1">
+      <w:start w:val="1"/>
+      <w:numFmt w:val="bullet"/>
+      <w:lvlText w:val=""/>
+      <w:lvlJc w:val="left"/>
+      <w:pPr>
+        <w:ind w:left="5040" w:hanging="360"/>
+      </w:pPr>
+      <w:rPr>
+        <w:rFonts w:ascii="Symbol" w:hAnsi="Symbol" w:hint="default"/>
+      </w:rPr>
+    </w:lvl>
+    <w:lvl w:ilvl="7" w:tplc="08090003" w:tentative="1">
+      <w:start w:val="1"/>
+      <w:numFmt w:val="bullet"/>
+      <w:lvlText w:val="o"/>
+      <w:lvlJc w:val="left"/>
+      <w:pPr>
+        <w:ind w:left="5760" w:hanging="360"/>
+      </w:pPr>
+      <w:rPr>
+        <w:rFonts w:ascii="Courier New" w:hAnsi="Courier New" w:cs="Courier New" w:hint="default"/>
+      </w:rPr>
+    </w:lvl>
+    <w:lvl w:ilvl="8" w:tplc="08090005" w:tentative="1">
+      <w:start w:val="1"/>
+      <w:numFmt w:val="bullet"/>
+      <w:lvlText w:val=""/>
+      <w:lvlJc w:val="left"/>
+      <w:pPr>
+        <w:ind w:left="6480" w:hanging="360"/>
+      </w:pPr>
+      <w:rPr>
+        <w:rFonts w:ascii="Wingdings" w:hAnsi="Wingdings" w:hint="default"/>
+      </w:rPr>
+    </w:lvl>
+  </w:abstractNum>
   <w:num w:numId="1" w16cid:durableId="1661301019">
     <w:abstractNumId w:val="0"/>
   </w:num>
   <w:num w:numId="2" w16cid:durableId="1331911441">
     <w:abstractNumId w:val="1"/>
+  </w:num>
+  <w:num w:numId="3" w16cid:durableId="1804302695">
+    <w:abstractNumId w:val="2"/>
   </w:num>
 </w:numbering>
 </file>

</xml_diff>

<commit_message>
Change to issue summary dox
</commit_message>
<xml_diff>
--- a/Issue Summary_muni_elec.docx
+++ b/Issue Summary_muni_elec.docx
@@ -18,59 +18,6 @@
         </w:rPr>
         <w:t>Issue Summary</w:t>
       </w:r>
-    </w:p>
-    <w:p>
-      <w:pPr>
-        <w:pStyle w:val="ListParagraph"/>
-        <w:numPr>
-          <w:ilvl w:val="0"/>
-          <w:numId w:val="3"/>
-        </w:numPr>
-        <w:rPr>
-          <w:b/>
-          <w:bCs/>
-          <w:lang w:val="en-US"/>
-        </w:rPr>
-      </w:pPr>
-      <w:r>
-        <w:rPr>
-          <w:b/>
-          <w:bCs/>
-          <w:lang w:val="en-US"/>
-        </w:rPr>
-        <w:t>AGS in SH 1994</w:t>
-      </w:r>
-    </w:p>
-    <w:p>
-      <w:pPr>
-        <w:pStyle w:val="ListParagraph"/>
-        <w:numPr>
-          <w:ilvl w:val="0"/>
-          <w:numId w:val="3"/>
-        </w:numPr>
-        <w:rPr>
-          <w:b/>
-          <w:bCs/>
-          <w:lang w:val="en-US"/>
-        </w:rPr>
-      </w:pPr>
-      <w:r>
-        <w:rPr>
-          <w:b/>
-          <w:bCs/>
-          <w:lang w:val="en-US"/>
-        </w:rPr>
-        <w:t>Sachsen Anhalt do not sum to 2014</w:t>
-      </w:r>
-    </w:p>
-    <w:p>
-      <w:pPr>
-        <w:rPr>
-          <w:b/>
-          <w:bCs/>
-          <w:lang w:val="en-US"/>
-        </w:rPr>
-      </w:pPr>
     </w:p>
     <w:p>
       <w:pPr>
@@ -111,7 +58,19 @@
         <w:rPr>
           <w:lang w:val="en-US"/>
         </w:rPr>
-        <w:t xml:space="preserve">This seems to have happened in the digitalization. For instance, </w:t>
+        <w:t xml:space="preserve">This seems to have happened in the </w:t>
+      </w:r>
+      <w:r>
+        <w:rPr>
+          <w:lang w:val="en-US"/>
+        </w:rPr>
+        <w:t>digitization</w:t>
+      </w:r>
+      <w:r>
+        <w:rPr>
+          <w:lang w:val="en-US"/>
+        </w:rPr>
+        <w:t xml:space="preserve">. For instance, </w:t>
       </w:r>
       <w:proofErr w:type="spellStart"/>
       <w:r>
@@ -260,7 +219,12 @@
         </w:numPr>
       </w:pPr>
       <w:r>
-        <w:t xml:space="preserve">Odderade == </w:t>
+        <w:t xml:space="preserve">Odderade </w:t>
+      </w:r>
+      <w:bookmarkStart w:id="0" w:name="OLE_LINK29"/>
+      <w:bookmarkStart w:id="1" w:name="OLE_LINK30"/>
+      <w:r>
+        <w:t xml:space="preserve">== </w:t>
       </w:r>
       <w:r>
         <w:rPr>
@@ -286,6 +250,8 @@
         </w:rPr>
         <w:t>5</w:t>
       </w:r>
+      <w:bookmarkEnd w:id="0"/>
+      <w:bookmarkEnd w:id="1"/>
     </w:p>
     <w:p>
       <w:pPr>
@@ -377,12 +343,20 @@
         <w:rPr>
           <w:lang w:val="en-GB"/>
         </w:rPr>
-        <w:t xml:space="preserve"> == </w:t>
-      </w:r>
+        <w:t xml:space="preserve"> </w:t>
+      </w:r>
+      <w:bookmarkStart w:id="2" w:name="OLE_LINK31"/>
+      <w:bookmarkStart w:id="3" w:name="OLE_LINK32"/>
       <w:r>
         <w:rPr>
           <w:lang w:val="en-GB"/>
         </w:rPr>
+        <w:t xml:space="preserve">== </w:t>
+      </w:r>
+      <w:r>
+        <w:rPr>
+          <w:lang w:val="en-GB"/>
+        </w:rPr>
         <w:t>61 036</w:t>
       </w:r>
       <w:r>
@@ -410,6 +384,8 @@
         <w:t>6</w:t>
       </w:r>
     </w:p>
+    <w:bookmarkEnd w:id="2"/>
+    <w:bookmarkEnd w:id="3"/>
     <w:p>
       <w:pPr>
         <w:pStyle w:val="ListParagraph"/>
@@ -509,8 +485,8 @@
           <w:bCs/>
         </w:rPr>
       </w:pPr>
-      <w:bookmarkStart w:id="0" w:name="OLE_LINK27"/>
-      <w:bookmarkStart w:id="1" w:name="OLE_LINK28"/>
+      <w:bookmarkStart w:id="4" w:name="OLE_LINK27"/>
+      <w:bookmarkStart w:id="5" w:name="OLE_LINK28"/>
       <w:r>
         <w:rPr>
           <w:b/>
@@ -538,8 +514,8 @@
         <w:t>Removed Erststimmen</w:t>
       </w:r>
     </w:p>
-    <w:bookmarkEnd w:id="0"/>
-    <w:bookmarkEnd w:id="1"/>
+    <w:bookmarkEnd w:id="4"/>
+    <w:bookmarkEnd w:id="5"/>
     <w:p>
       <w:pPr>
         <w:pStyle w:val="ListParagraph"/>
@@ -687,33 +663,33 @@
         </w:rPr>
       </w:pPr>
       <w:r>
+        <w:t xml:space="preserve">Sachsen: AGS changed a couple of times, as far as I can tell. Once between 94 and 99 and then again between </w:t>
+      </w:r>
+      <w:r>
+        <w:t>04 and 09.</w:t>
+      </w:r>
+    </w:p>
+    <w:p>
+      <w:pPr>
+        <w:rPr>
+          <w:b/>
+          <w:bCs/>
+        </w:rPr>
+      </w:pPr>
+    </w:p>
+    <w:p>
+      <w:pPr>
+        <w:rPr>
+          <w:b/>
+          <w:bCs/>
+        </w:rPr>
+      </w:pPr>
+      <w:r>
+        <w:rPr>
+          <w:b/>
+          <w:bCs/>
+        </w:rPr>
         <w:lastRenderedPageBreak/>
-        <w:t xml:space="preserve">Sachsen: AGS changed a couple of times, as far as I can tell. Once between 94 and 99 and then again between </w:t>
-      </w:r>
-      <w:r>
-        <w:t>04 and 09.</w:t>
-      </w:r>
-    </w:p>
-    <w:p>
-      <w:pPr>
-        <w:rPr>
-          <w:b/>
-          <w:bCs/>
-        </w:rPr>
-      </w:pPr>
-    </w:p>
-    <w:p>
-      <w:pPr>
-        <w:rPr>
-          <w:b/>
-          <w:bCs/>
-        </w:rPr>
-      </w:pPr>
-      <w:r>
-        <w:rPr>
-          <w:b/>
-          <w:bCs/>
-        </w:rPr>
         <w:t>Other issues</w:t>
       </w:r>
     </w:p>

</xml_diff>

<commit_message>
some AGS fixes. Investigating merge.
</commit_message>
<xml_diff>
--- a/Issue Summary_muni_elec.docx
+++ b/Issue Summary_muni_elec.docx
@@ -713,6 +713,1899 @@
       </w:r>
       <w:r>
         <w:t>I found the file for kreisfreie Städte and processed it in the main R file.</w:t>
+      </w:r>
+    </w:p>
+    <w:p>
+      <w:pPr>
+        <w:rPr>
+          <w:b/>
+          <w:bCs/>
+        </w:rPr>
+      </w:pPr>
+    </w:p>
+    <w:p>
+      <w:pPr>
+        <w:rPr>
+          <w:b/>
+          <w:bCs/>
+        </w:rPr>
+      </w:pPr>
+      <w:r>
+        <w:rPr>
+          <w:b/>
+          <w:bCs/>
+        </w:rPr>
+        <w:t>Notes on failed merges</w:t>
+      </w:r>
+    </w:p>
+    <w:p>
+      <w:pPr>
+        <w:rPr>
+          <w:b/>
+          <w:bCs/>
+        </w:rPr>
+      </w:pPr>
+      <w:r>
+        <w:rPr>
+          <w:b/>
+          <w:bCs/>
+        </w:rPr>
+        <w:tab/>
+        <w:t>Schleswig-Holstein (10…)</w:t>
+      </w:r>
+    </w:p>
+    <w:p>
+      <w:pPr>
+        <w:pStyle w:val="ListParagraph"/>
+        <w:numPr>
+          <w:ilvl w:val="0"/>
+          <w:numId w:val="2"/>
+        </w:numPr>
+      </w:pPr>
+      <w:r>
+        <w:t>1051141</w:t>
+      </w:r>
+      <w:r>
+        <w:t xml:space="preserve">, </w:t>
+      </w:r>
+      <w:r>
+        <w:t>1059186</w:t>
+      </w:r>
+      <w:r>
+        <w:t xml:space="preserve">, </w:t>
+      </w:r>
+      <w:r>
+        <w:t>1059187</w:t>
+      </w:r>
+      <w:r>
+        <w:t>: AGS correct, not sure why it’s not merging</w:t>
+      </w:r>
+      <w:r>
+        <w:t>. I suspect because this is pre-AGS change</w:t>
+      </w:r>
+      <w:r>
+        <w:t xml:space="preserve"> whereas for 2013 and 2018, it’s post?</w:t>
+      </w:r>
+    </w:p>
+    <w:p>
+      <w:pPr>
+        <w:ind w:left="720"/>
+        <w:rPr>
+          <w:b/>
+          <w:bCs/>
+        </w:rPr>
+      </w:pPr>
+      <w:r>
+        <w:rPr>
+          <w:b/>
+          <w:bCs/>
+        </w:rPr>
+        <w:t>Niedersachsen (03…)</w:t>
+      </w:r>
+    </w:p>
+    <w:p>
+      <w:pPr>
+        <w:pStyle w:val="ListParagraph"/>
+        <w:numPr>
+          <w:ilvl w:val="0"/>
+          <w:numId w:val="2"/>
+        </w:numPr>
+      </w:pPr>
+      <w:bookmarkStart w:id="6" w:name="OLE_LINK39"/>
+      <w:bookmarkStart w:id="7" w:name="OLE_LINK40"/>
+      <w:r>
+        <w:t>3355049</w:t>
+      </w:r>
+      <w:bookmarkEnd w:id="6"/>
+      <w:bookmarkEnd w:id="7"/>
+      <w:r>
+        <w:t>: AGS correct</w:t>
+      </w:r>
+      <w:r>
+        <w:t xml:space="preserve"> and uniform across all elections</w:t>
+      </w:r>
+      <w:r>
+        <w:t>, not sure what the issue is.</w:t>
+      </w:r>
+    </w:p>
+    <w:p>
+      <w:pPr>
+        <w:pStyle w:val="ListParagraph"/>
+        <w:numPr>
+          <w:ilvl w:val="0"/>
+          <w:numId w:val="2"/>
+        </w:numPr>
+      </w:pPr>
+      <w:r>
+        <w:t>3361013</w:t>
+      </w:r>
+      <w:r>
+        <w:t>: same AGS as Thedinghausen post-2001, but a different ags_name.</w:t>
+      </w:r>
+    </w:p>
+    <w:p>
+      <w:pPr>
+        <w:ind w:left="720"/>
+        <w:rPr>
+          <w:b/>
+          <w:bCs/>
+        </w:rPr>
+      </w:pPr>
+      <w:r>
+        <w:rPr>
+          <w:b/>
+          <w:bCs/>
+        </w:rPr>
+        <w:t>NRW (05…)</w:t>
+      </w:r>
+    </w:p>
+    <w:p>
+      <w:pPr>
+        <w:pStyle w:val="ListParagraph"/>
+        <w:numPr>
+          <w:ilvl w:val="0"/>
+          <w:numId w:val="2"/>
+        </w:numPr>
+      </w:pPr>
+      <w:bookmarkStart w:id="8" w:name="OLE_LINK41"/>
+      <w:bookmarkStart w:id="9" w:name="OLE_LINK42"/>
+      <w:r>
+        <w:t>5313000</w:t>
+      </w:r>
+      <w:bookmarkEnd w:id="8"/>
+      <w:bookmarkEnd w:id="9"/>
+      <w:r>
+        <w:t xml:space="preserve">: </w:t>
+      </w:r>
+      <w:r>
+        <w:t>not sure why</w:t>
+      </w:r>
+      <w:r>
+        <w:t xml:space="preserve"> it’s not working for 2009. AGS changed between 2009 and 2014 but all Aachen AGS pre-2014 are the same.</w:t>
+      </w:r>
+    </w:p>
+    <w:p>
+      <w:pPr>
+        <w:pStyle w:val="ListParagraph"/>
+        <w:numPr>
+          <w:ilvl w:val="0"/>
+          <w:numId w:val="2"/>
+        </w:numPr>
+      </w:pPr>
+      <w:r>
+        <w:t>5334000</w:t>
+      </w:r>
+      <w:r>
+        <w:t>: Städteregion Aachen (einschl. Aachen Stadt). According to Wikipedia, AGS for Aachen is 05 3 34 002, not …000. But the raw data doesn’t include a separate line for Aachen for those years.</w:t>
+      </w:r>
+    </w:p>
+    <w:p>
+      <w:pPr>
+        <w:pStyle w:val="ListParagraph"/>
+        <w:numPr>
+          <w:ilvl w:val="0"/>
+          <w:numId w:val="2"/>
+        </w:numPr>
+      </w:pPr>
+      <w:bookmarkStart w:id="10" w:name="OLE_LINK43"/>
+      <w:bookmarkStart w:id="11" w:name="OLE_LINK44"/>
+      <w:r>
+        <w:t>5958000</w:t>
+      </w:r>
+      <w:r>
+        <w:t>: Landkreis, now removed.</w:t>
+      </w:r>
+    </w:p>
+    <w:bookmarkEnd w:id="10"/>
+    <w:bookmarkEnd w:id="11"/>
+    <w:p>
+      <w:pPr>
+        <w:ind w:left="720"/>
+        <w:rPr>
+          <w:b/>
+          <w:bCs/>
+        </w:rPr>
+      </w:pPr>
+      <w:r>
+        <w:rPr>
+          <w:b/>
+          <w:bCs/>
+        </w:rPr>
+        <w:t>RLP</w:t>
+      </w:r>
+      <w:r>
+        <w:rPr>
+          <w:b/>
+          <w:bCs/>
+        </w:rPr>
+        <w:t xml:space="preserve"> (07…)</w:t>
+      </w:r>
+    </w:p>
+    <w:p>
+      <w:pPr>
+        <w:pStyle w:val="ListParagraph"/>
+        <w:numPr>
+          <w:ilvl w:val="0"/>
+          <w:numId w:val="2"/>
+        </w:numPr>
+      </w:pPr>
+      <w:r>
+        <w:rPr>
+          <w:lang w:val="en-GB"/>
+        </w:rPr>
+        <w:t>7140502</w:t>
+      </w:r>
+      <w:r>
+        <w:rPr>
+          <w:lang w:val="en-GB"/>
+        </w:rPr>
+        <w:t xml:space="preserve">: correct AGS for Lahr, RLP. Since 2014, part of </w:t>
+      </w:r>
+      <w:proofErr w:type="spellStart"/>
+      <w:r>
+        <w:rPr>
+          <w:lang w:val="en-GB"/>
+        </w:rPr>
+        <w:t>Verbandsgemeinde</w:t>
+      </w:r>
+      <w:proofErr w:type="spellEnd"/>
+      <w:r>
+        <w:rPr>
+          <w:lang w:val="en-GB"/>
+        </w:rPr>
+        <w:t xml:space="preserve"> </w:t>
+      </w:r>
+      <w:proofErr w:type="spellStart"/>
+      <w:r>
+        <w:rPr>
+          <w:lang w:val="en-GB"/>
+        </w:rPr>
+        <w:t>Kastellaun</w:t>
+      </w:r>
+      <w:proofErr w:type="spellEnd"/>
+      <w:r>
+        <w:rPr>
+          <w:lang w:val="en-GB"/>
+        </w:rPr>
+        <w:t xml:space="preserve"> (maybe that’s why there is no AGS key for it)</w:t>
+      </w:r>
+    </w:p>
+    <w:p>
+      <w:pPr>
+        <w:pStyle w:val="ListParagraph"/>
+        <w:numPr>
+          <w:ilvl w:val="1"/>
+          <w:numId w:val="2"/>
+        </w:numPr>
+      </w:pPr>
+      <w:r>
+        <w:rPr>
+          <w:lang w:val="en-GB"/>
+        </w:rPr>
+        <w:t>7140503</w:t>
+      </w:r>
+      <w:r>
+        <w:rPr>
+          <w:lang w:val="en-GB"/>
+        </w:rPr>
+        <w:t xml:space="preserve">: </w:t>
+      </w:r>
+      <w:r>
+        <w:rPr>
+          <w:lang w:val="en-GB"/>
+        </w:rPr>
+        <w:t xml:space="preserve">same as for Lahr — part of </w:t>
+      </w:r>
+      <w:proofErr w:type="spellStart"/>
+      <w:r>
+        <w:rPr>
+          <w:lang w:val="en-GB"/>
+        </w:rPr>
+        <w:t>Kastellaun</w:t>
+      </w:r>
+      <w:proofErr w:type="spellEnd"/>
+      <w:r>
+        <w:rPr>
+          <w:lang w:val="en-GB"/>
+        </w:rPr>
+        <w:t xml:space="preserve"> since 2014</w:t>
+      </w:r>
+    </w:p>
+    <w:p>
+      <w:pPr>
+        <w:pStyle w:val="ListParagraph"/>
+        <w:numPr>
+          <w:ilvl w:val="1"/>
+          <w:numId w:val="2"/>
+        </w:numPr>
+      </w:pPr>
+      <w:bookmarkStart w:id="12" w:name="OLE_LINK33"/>
+      <w:bookmarkStart w:id="13" w:name="OLE_LINK34"/>
+      <w:r>
+        <w:t>7140504</w:t>
+      </w:r>
+      <w:bookmarkEnd w:id="12"/>
+      <w:bookmarkEnd w:id="13"/>
+      <w:r>
+        <w:t>: ditto</w:t>
+      </w:r>
+    </w:p>
+    <w:p>
+      <w:pPr>
+        <w:pStyle w:val="ListParagraph"/>
+        <w:numPr>
+          <w:ilvl w:val="0"/>
+          <w:numId w:val="2"/>
+        </w:numPr>
+      </w:pPr>
+      <w:r>
+        <w:t>7235207</w:t>
+      </w:r>
+      <w:r>
+        <w:t xml:space="preserve">: </w:t>
+      </w:r>
+      <w:r>
+        <w:t>Trittenheim, AGS correct, but 2009</w:t>
+      </w:r>
+    </w:p>
+    <w:p>
+      <w:pPr>
+        <w:pStyle w:val="ListParagraph"/>
+        <w:numPr>
+          <w:ilvl w:val="0"/>
+          <w:numId w:val="2"/>
+        </w:numPr>
+      </w:pPr>
+      <w:bookmarkStart w:id="14" w:name="OLE_LINK35"/>
+      <w:bookmarkStart w:id="15" w:name="OLE_LINK36"/>
+      <w:r>
+        <w:t>7141000</w:t>
+      </w:r>
+      <w:r>
+        <w:t>,</w:t>
+      </w:r>
+      <w:r>
+        <w:t xml:space="preserve"> </w:t>
+      </w:r>
+      <w:r>
+        <w:t>714300</w:t>
+      </w:r>
+      <w:r>
+        <w:t xml:space="preserve">0, </w:t>
+      </w:r>
+      <w:r>
+        <w:t>723200</w:t>
+      </w:r>
+      <w:r>
+        <w:t>0</w:t>
+      </w:r>
+      <w:bookmarkEnd w:id="14"/>
+      <w:bookmarkEnd w:id="15"/>
+      <w:r>
+        <w:t>: Kreis</w:t>
+      </w:r>
+      <w:r>
+        <w:t>e</w:t>
+      </w:r>
+      <w:r>
+        <w:t>, excluded now</w:t>
+      </w:r>
+    </w:p>
+    <w:p>
+      <w:pPr>
+        <w:pStyle w:val="ListParagraph"/>
+        <w:numPr>
+          <w:ilvl w:val="0"/>
+          <w:numId w:val="2"/>
+        </w:numPr>
+      </w:pPr>
+      <w:r>
+        <w:t>7232502</w:t>
+      </w:r>
+      <w:r>
+        <w:t>: Similar to Lahr. Now part of VG Bitburger Land</w:t>
+      </w:r>
+    </w:p>
+    <w:p>
+      <w:pPr>
+        <w:pStyle w:val="ListParagraph"/>
+        <w:numPr>
+          <w:ilvl w:val="0"/>
+          <w:numId w:val="2"/>
+        </w:numPr>
+      </w:pPr>
+      <w:r>
+        <w:t>7235207</w:t>
+      </w:r>
+      <w:r>
+        <w:t>: now part of VG Schweich an R.W.</w:t>
+      </w:r>
+    </w:p>
+    <w:p>
+      <w:pPr>
+        <w:ind w:left="720"/>
+      </w:pPr>
+    </w:p>
+    <w:p>
+      <w:pPr>
+        <w:ind w:left="720"/>
+        <w:rPr>
+          <w:b/>
+          <w:bCs/>
+        </w:rPr>
+      </w:pPr>
+      <w:r>
+        <w:rPr>
+          <w:b/>
+          <w:bCs/>
+        </w:rPr>
+        <w:t>Bayern</w:t>
+      </w:r>
+      <w:r>
+        <w:rPr>
+          <w:b/>
+          <w:bCs/>
+        </w:rPr>
+        <w:t xml:space="preserve"> (09…)</w:t>
+      </w:r>
+    </w:p>
+    <w:p>
+      <w:pPr>
+        <w:pStyle w:val="ListParagraph"/>
+        <w:numPr>
+          <w:ilvl w:val="0"/>
+          <w:numId w:val="2"/>
+        </w:numPr>
+      </w:pPr>
+      <w:r>
+        <w:t>All were Landkreise. Now removed</w:t>
+      </w:r>
+      <w:r>
+        <w:t>.</w:t>
+      </w:r>
+    </w:p>
+    <w:p>
+      <w:pPr>
+        <w:ind w:left="720"/>
+        <w:rPr>
+          <w:b/>
+          <w:bCs/>
+        </w:rPr>
+      </w:pPr>
+      <w:r>
+        <w:rPr>
+          <w:b/>
+          <w:bCs/>
+        </w:rPr>
+        <w:t>Brandenburg</w:t>
+      </w:r>
+      <w:r>
+        <w:rPr>
+          <w:b/>
+          <w:bCs/>
+        </w:rPr>
+        <w:t xml:space="preserve"> (12…)</w:t>
+      </w:r>
+    </w:p>
+    <w:p>
+      <w:pPr>
+        <w:pStyle w:val="ListParagraph"/>
+        <w:numPr>
+          <w:ilvl w:val="0"/>
+          <w:numId w:val="2"/>
+        </w:numPr>
+      </w:pPr>
+      <w:r>
+        <w:rPr>
+          <w:lang w:val="en-GB"/>
+        </w:rPr>
+        <w:lastRenderedPageBreak/>
+        <w:t>12070024</w:t>
+      </w:r>
+      <w:r>
+        <w:rPr>
+          <w:lang w:val="en-GB"/>
+        </w:rPr>
+        <w:t xml:space="preserve">: </w:t>
+      </w:r>
+      <w:proofErr w:type="gramStart"/>
+      <w:r>
+        <w:rPr>
+          <w:lang w:val="en-GB"/>
+        </w:rPr>
+        <w:t>Breese,</w:t>
+      </w:r>
+      <w:proofErr w:type="gramEnd"/>
+      <w:r>
+        <w:rPr>
+          <w:lang w:val="en-GB"/>
+        </w:rPr>
+        <w:t xml:space="preserve"> should be 12070052</w:t>
+      </w:r>
+      <w:r>
+        <w:rPr>
+          <w:lang w:val="en-GB"/>
+        </w:rPr>
+        <w:t>. Fixed.</w:t>
+      </w:r>
+    </w:p>
+    <w:p>
+      <w:pPr>
+        <w:pStyle w:val="ListParagraph"/>
+        <w:numPr>
+          <w:ilvl w:val="0"/>
+          <w:numId w:val="2"/>
+        </w:numPr>
+        <w:rPr>
+          <w:b/>
+          <w:bCs/>
+        </w:rPr>
+      </w:pPr>
+      <w:r>
+        <w:rPr>
+          <w:lang w:val="en-GB"/>
+        </w:rPr>
+        <w:t>12073308</w:t>
+      </w:r>
+      <w:r>
+        <w:t xml:space="preserve">: should be </w:t>
+      </w:r>
+      <w:r>
+        <w:rPr>
+          <w:lang w:val="en-GB"/>
+        </w:rPr>
+        <w:t>1207330</w:t>
+      </w:r>
+      <w:r>
+        <w:rPr>
+          <w:lang w:val="en-GB"/>
+        </w:rPr>
+        <w:t>9</w:t>
+      </w:r>
+      <w:r>
+        <w:rPr>
+          <w:lang w:val="en-GB"/>
+        </w:rPr>
+        <w:t>. Fixed.</w:t>
+      </w:r>
+    </w:p>
+    <w:p>
+      <w:pPr>
+        <w:ind w:left="720"/>
+        <w:rPr>
+          <w:b/>
+          <w:bCs/>
+        </w:rPr>
+      </w:pPr>
+      <w:r>
+        <w:rPr>
+          <w:b/>
+          <w:bCs/>
+        </w:rPr>
+        <w:t>Mecklenburg-Vorpommern</w:t>
+      </w:r>
+      <w:r>
+        <w:rPr>
+          <w:b/>
+          <w:bCs/>
+        </w:rPr>
+        <w:t xml:space="preserve"> (13…)</w:t>
+      </w:r>
+    </w:p>
+    <w:p>
+      <w:pPr>
+        <w:pStyle w:val="ListParagraph"/>
+        <w:numPr>
+          <w:ilvl w:val="0"/>
+          <w:numId w:val="2"/>
+        </w:numPr>
+      </w:pPr>
+      <w:r>
+        <w:rPr>
+          <w:lang w:val="en-GB"/>
+        </w:rPr>
+        <w:t>13053024</w:t>
+      </w:r>
+      <w:r>
+        <w:rPr>
+          <w:lang w:val="en-GB"/>
+        </w:rPr>
+        <w:t>: no idea, can’t find the gemeinde by name on the internet</w:t>
+      </w:r>
+    </w:p>
+    <w:p>
+      <w:pPr>
+        <w:pStyle w:val="ListParagraph"/>
+        <w:numPr>
+          <w:ilvl w:val="0"/>
+          <w:numId w:val="2"/>
+        </w:numPr>
+      </w:pPr>
+      <w:r>
+        <w:rPr>
+          <w:lang w:val="en-GB"/>
+        </w:rPr>
+        <w:t>13053079</w:t>
+      </w:r>
+      <w:r>
+        <w:rPr>
+          <w:lang w:val="en-GB"/>
+        </w:rPr>
+        <w:t xml:space="preserve">: </w:t>
+      </w:r>
+      <w:r>
+        <w:t>Sabel</w:t>
+      </w:r>
+      <w:r>
+        <w:t>. Same in 1994. Not sure why the merge for 1999 doesn’t work.</w:t>
+      </w:r>
+    </w:p>
+    <w:p>
+      <w:pPr>
+        <w:pStyle w:val="ListParagraph"/>
+        <w:numPr>
+          <w:ilvl w:val="0"/>
+          <w:numId w:val="2"/>
+        </w:numPr>
+      </w:pPr>
+      <w:r>
+        <w:rPr>
+          <w:lang w:val="en-GB"/>
+        </w:rPr>
+        <w:t>13053084</w:t>
+      </w:r>
+      <w:r>
+        <w:rPr>
+          <w:lang w:val="en-GB"/>
+        </w:rPr>
+        <w:t xml:space="preserve">: Same as with </w:t>
+      </w:r>
+      <w:proofErr w:type="spellStart"/>
+      <w:r>
+        <w:rPr>
+          <w:lang w:val="en-GB"/>
+        </w:rPr>
+        <w:t>Sabel</w:t>
+      </w:r>
+      <w:proofErr w:type="spellEnd"/>
+      <w:r>
+        <w:rPr>
+          <w:lang w:val="en-GB"/>
+        </w:rPr>
+        <w:t xml:space="preserve">. </w:t>
+      </w:r>
+      <w:proofErr w:type="spellStart"/>
+      <w:r>
+        <w:rPr>
+          <w:lang w:val="en-GB"/>
+        </w:rPr>
+        <w:t>Striesdorf</w:t>
+      </w:r>
+      <w:proofErr w:type="spellEnd"/>
+      <w:r>
+        <w:rPr>
+          <w:lang w:val="en-GB"/>
+        </w:rPr>
+        <w:t>.</w:t>
+      </w:r>
+    </w:p>
+    <w:p>
+      <w:pPr>
+        <w:pStyle w:val="ListParagraph"/>
+        <w:numPr>
+          <w:ilvl w:val="0"/>
+          <w:numId w:val="2"/>
+        </w:numPr>
+      </w:pPr>
+      <w:r>
+        <w:t>13053108</w:t>
+      </w:r>
+      <w:r>
+        <w:t xml:space="preserve">: </w:t>
+      </w:r>
+      <w:r>
+        <w:t>Prebberede. Not sure what the issue is.</w:t>
+      </w:r>
+    </w:p>
+    <w:p>
+      <w:pPr>
+        <w:pStyle w:val="ListParagraph"/>
+        <w:numPr>
+          <w:ilvl w:val="0"/>
+          <w:numId w:val="2"/>
+        </w:numPr>
+      </w:pPr>
+      <w:r>
+        <w:t>13053711</w:t>
+      </w:r>
+      <w:r>
+        <w:t xml:space="preserve">: Briefwahlbezirk. </w:t>
+      </w:r>
+      <w:r>
+        <w:t>See below.</w:t>
+      </w:r>
+    </w:p>
+    <w:p>
+      <w:pPr>
+        <w:pStyle w:val="ListParagraph"/>
+        <w:numPr>
+          <w:ilvl w:val="0"/>
+          <w:numId w:val="2"/>
+        </w:numPr>
+      </w:pPr>
+      <w:r>
+        <w:t>13055068</w:t>
+      </w:r>
+      <w:r>
+        <w:t>: Refers to Teschendorf up to and including 2009. Not sure why only the 2009 merge doesn’t work.</w:t>
+      </w:r>
+    </w:p>
+    <w:p>
+      <w:pPr>
+        <w:pStyle w:val="ListParagraph"/>
+        <w:numPr>
+          <w:ilvl w:val="0"/>
+          <w:numId w:val="2"/>
+        </w:numPr>
+      </w:pPr>
+      <w:r>
+        <w:t>13057045</w:t>
+      </w:r>
+      <w:r>
+        <w:t>: Kenz; is the same in 1994. Not sure why merge doesn’t work.</w:t>
+      </w:r>
+    </w:p>
+    <w:p>
+      <w:pPr>
+        <w:pStyle w:val="ListParagraph"/>
+        <w:numPr>
+          <w:ilvl w:val="0"/>
+          <w:numId w:val="2"/>
+        </w:numPr>
+      </w:pPr>
+      <w:r>
+        <w:t>13057052</w:t>
+      </w:r>
+      <w:r>
+        <w:t>: Küstrow. Same as with Kenz.</w:t>
+      </w:r>
+    </w:p>
+    <w:p>
+      <w:pPr>
+        <w:pStyle w:val="ListParagraph"/>
+        <w:numPr>
+          <w:ilvl w:val="0"/>
+          <w:numId w:val="2"/>
+        </w:numPr>
+      </w:pPr>
+      <w:r>
+        <w:t>13062015</w:t>
+      </w:r>
+      <w:r>
+        <w:t>: Glashütte. Same as with Kenz.</w:t>
+      </w:r>
+    </w:p>
+    <w:p>
+      <w:pPr>
+        <w:pStyle w:val="ListParagraph"/>
+        <w:numPr>
+          <w:ilvl w:val="0"/>
+          <w:numId w:val="2"/>
+        </w:numPr>
+      </w:pPr>
+      <w:bookmarkStart w:id="16" w:name="OLE_LINK45"/>
+      <w:bookmarkStart w:id="17" w:name="OLE_LINK46"/>
+      <w:bookmarkStart w:id="18" w:name="OLE_LINK47"/>
+      <w:r>
+        <w:rPr>
+          <w:lang w:val="en-GB"/>
+        </w:rPr>
+        <w:t>13071000</w:t>
+      </w:r>
+      <w:bookmarkEnd w:id="16"/>
+      <w:bookmarkEnd w:id="17"/>
+      <w:bookmarkEnd w:id="18"/>
+      <w:r>
+        <w:rPr>
+          <w:lang w:val="en-GB"/>
+        </w:rPr>
+        <w:t xml:space="preserve">: </w:t>
+      </w:r>
+      <w:proofErr w:type="spellStart"/>
+      <w:r>
+        <w:rPr>
+          <w:lang w:val="en-GB"/>
+        </w:rPr>
+        <w:t>Mecklenburgische</w:t>
+      </w:r>
+      <w:proofErr w:type="spellEnd"/>
+      <w:r>
+        <w:rPr>
+          <w:lang w:val="en-GB"/>
+        </w:rPr>
+        <w:t>? Not sure what it is, suspecting a larger unit. I excluded it.</w:t>
+      </w:r>
+    </w:p>
+    <w:p>
+      <w:pPr>
+        <w:pStyle w:val="ListParagraph"/>
+        <w:numPr>
+          <w:ilvl w:val="0"/>
+          <w:numId w:val="2"/>
+        </w:numPr>
+      </w:pPr>
+      <w:bookmarkStart w:id="19" w:name="OLE_LINK48"/>
+      <w:bookmarkStart w:id="20" w:name="OLE_LINK49"/>
+      <w:r>
+        <w:t>2011 (</w:t>
+      </w:r>
+      <w:r>
+        <w:rPr>
+          <w:lang w:val="en-GB"/>
+        </w:rPr>
+        <w:t>13071751</w:t>
+      </w:r>
+      <w:r>
+        <w:rPr>
+          <w:lang w:val="en-GB"/>
+        </w:rPr>
+        <w:t xml:space="preserve"> onwards): </w:t>
+      </w:r>
+      <w:bookmarkEnd w:id="19"/>
+      <w:bookmarkEnd w:id="20"/>
+      <w:proofErr w:type="spellStart"/>
+      <w:r>
+        <w:rPr>
+          <w:lang w:val="en-GB"/>
+        </w:rPr>
+        <w:t>Briefwahlbezirke</w:t>
+      </w:r>
+      <w:proofErr w:type="spellEnd"/>
+      <w:r>
+        <w:rPr>
+          <w:lang w:val="en-GB"/>
+        </w:rPr>
+        <w:t xml:space="preserve">. It seems that ONLY in 2011, the </w:t>
+      </w:r>
+      <w:proofErr w:type="spellStart"/>
+      <w:r>
+        <w:rPr>
+          <w:lang w:val="en-GB"/>
+        </w:rPr>
+        <w:t>Briefwahlbezirke</w:t>
+      </w:r>
+      <w:proofErr w:type="spellEnd"/>
+      <w:r>
+        <w:rPr>
+          <w:lang w:val="en-GB"/>
+        </w:rPr>
+        <w:t xml:space="preserve"> were singled out in some cases but not all. </w:t>
+      </w:r>
+      <w:r>
+        <w:rPr>
+          <w:lang w:val="en-GB"/>
+        </w:rPr>
+        <w:t>Difficult to deal with.</w:t>
+      </w:r>
+      <w:r>
+        <w:rPr>
+          <w:lang w:val="en-GB"/>
+        </w:rPr>
+        <w:t xml:space="preserve"> Decided to leave them in for now. Might be able to add the </w:t>
+      </w:r>
+      <w:proofErr w:type="spellStart"/>
+      <w:r>
+        <w:rPr>
+          <w:lang w:val="en-GB"/>
+        </w:rPr>
+        <w:t>Briefwahlergebnisse</w:t>
+      </w:r>
+      <w:proofErr w:type="spellEnd"/>
+      <w:r>
+        <w:rPr>
+          <w:lang w:val="en-GB"/>
+        </w:rPr>
+        <w:t xml:space="preserve"> to AGS by name but unlikely. Search “</w:t>
+      </w:r>
+      <w:proofErr w:type="spellStart"/>
+      <w:r>
+        <w:rPr>
+          <w:lang w:val="en-GB"/>
+        </w:rPr>
+        <w:t>Briefwahl</w:t>
+      </w:r>
+      <w:proofErr w:type="spellEnd"/>
+      <w:r>
+        <w:rPr>
+          <w:lang w:val="en-GB"/>
+        </w:rPr>
+        <w:t>” in the sub-</w:t>
+      </w:r>
+      <w:proofErr w:type="spellStart"/>
+      <w:r>
+        <w:rPr>
+          <w:lang w:val="en-GB"/>
+        </w:rPr>
+        <w:t>df</w:t>
+      </w:r>
+      <w:proofErr w:type="spellEnd"/>
+      <w:r>
+        <w:rPr>
+          <w:lang w:val="en-GB"/>
+        </w:rPr>
+        <w:t xml:space="preserve"> for Mecklenburg-Vorpommern to find the ones where this is an issue. Either remove or add to other Gemeinden.</w:t>
+      </w:r>
+    </w:p>
+    <w:p>
+      <w:pPr>
+        <w:pStyle w:val="ListParagraph"/>
+        <w:numPr>
+          <w:ilvl w:val="0"/>
+          <w:numId w:val="2"/>
+        </w:numPr>
+      </w:pPr>
+      <w:r>
+        <w:t>13076000</w:t>
+      </w:r>
+      <w:r>
+        <w:t>: Landkreis. I removed it.</w:t>
+      </w:r>
+    </w:p>
+    <w:p>
+      <w:pPr>
+        <w:pStyle w:val="ListParagraph"/>
+        <w:ind w:left="1080"/>
+      </w:pPr>
+    </w:p>
+    <w:p>
+      <w:pPr>
+        <w:pStyle w:val="ListParagraph"/>
+        <w:ind w:left="1080"/>
+        <w:rPr>
+          <w:b/>
+          <w:bCs/>
+        </w:rPr>
+      </w:pPr>
+      <w:r>
+        <w:rPr>
+          <w:b/>
+          <w:bCs/>
+        </w:rPr>
+        <w:t>Sachsen (14…)</w:t>
+      </w:r>
+    </w:p>
+    <w:p>
+      <w:pPr>
+        <w:pStyle w:val="ListParagraph"/>
+        <w:numPr>
+          <w:ilvl w:val="0"/>
+          <w:numId w:val="2"/>
+        </w:numPr>
+        <w:rPr>
+          <w:b/>
+          <w:bCs/>
+        </w:rPr>
+      </w:pPr>
+      <w:r>
+        <w:t xml:space="preserve">1994: </w:t>
+      </w:r>
+      <w:r>
+        <w:t xml:space="preserve">The AGS for Sachsen 1994 are completely different from the AGS after that, including 1999. No patterns of how they changed. Chemnitz, for instance, is </w:t>
+      </w:r>
+      <w:r>
+        <w:t>14161000</w:t>
+      </w:r>
+      <w:r>
+        <w:t xml:space="preserve"> in 1999 and 2004, </w:t>
+      </w:r>
+      <w:r>
+        <w:t>14511000</w:t>
+      </w:r>
+      <w:r>
+        <w:t xml:space="preserve"> in 2009 onwards, but </w:t>
+      </w:r>
+      <w:r>
+        <w:t>14001000</w:t>
+      </w:r>
+      <w:r>
+        <w:t xml:space="preserve"> in 1994. Are we missing a key here?</w:t>
+      </w:r>
+    </w:p>
+    <w:p>
+      <w:pPr>
+        <w:pStyle w:val="ListParagraph"/>
+        <w:numPr>
+          <w:ilvl w:val="0"/>
+          <w:numId w:val="2"/>
+        </w:numPr>
+        <w:rPr>
+          <w:b/>
+          <w:bCs/>
+        </w:rPr>
+      </w:pPr>
+      <w:r>
+        <w:t>Not sure what the issue is with year =! 1994. The AGS seem correct.</w:t>
+      </w:r>
+    </w:p>
+    <w:p>
+      <w:pPr>
+        <w:pStyle w:val="ListParagraph"/>
+        <w:ind w:left="1080"/>
+      </w:pPr>
+    </w:p>
+    <w:p>
+      <w:pPr>
+        <w:pStyle w:val="ListParagraph"/>
+        <w:ind w:left="1080"/>
+        <w:rPr>
+          <w:b/>
+          <w:bCs/>
+        </w:rPr>
+      </w:pPr>
+      <w:r>
+        <w:rPr>
+          <w:b/>
+          <w:bCs/>
+        </w:rPr>
+        <w:t>Sachsen-Anhalt (15…)</w:t>
+      </w:r>
+    </w:p>
+    <w:p>
+      <w:pPr>
+        <w:pStyle w:val="ListParagraph"/>
+        <w:numPr>
+          <w:ilvl w:val="0"/>
+          <w:numId w:val="2"/>
+        </w:numPr>
+      </w:pPr>
+      <w:r>
+        <w:rPr>
+          <w:lang w:val="en-GB"/>
+        </w:rPr>
+        <w:t>2009:</w:t>
+      </w:r>
+    </w:p>
+    <w:p>
+      <w:pPr>
+        <w:pStyle w:val="ListParagraph"/>
+        <w:numPr>
+          <w:ilvl w:val="1"/>
+          <w:numId w:val="2"/>
+        </w:numPr>
+      </w:pPr>
+      <w:r>
+        <w:rPr>
+          <w:lang w:val="en-GB"/>
+        </w:rPr>
+        <w:t>15081010</w:t>
+      </w:r>
+      <w:r>
+        <w:rPr>
+          <w:lang w:val="en-GB"/>
+        </w:rPr>
+        <w:t xml:space="preserve"> (</w:t>
+      </w:r>
+      <w:proofErr w:type="spellStart"/>
+      <w:r>
+        <w:rPr>
+          <w:lang w:val="en-GB"/>
+        </w:rPr>
+        <w:t>Algenstedt</w:t>
+      </w:r>
+      <w:proofErr w:type="spellEnd"/>
+      <w:r>
+        <w:rPr>
+          <w:lang w:val="en-GB"/>
+        </w:rPr>
+        <w:t xml:space="preserve">): </w:t>
+      </w:r>
+      <w:proofErr w:type="spellStart"/>
+      <w:r>
+        <w:rPr>
+          <w:lang w:val="en-GB"/>
+        </w:rPr>
+        <w:t>Ortsteil</w:t>
+      </w:r>
+      <w:proofErr w:type="spellEnd"/>
+      <w:r>
+        <w:rPr>
+          <w:lang w:val="en-GB"/>
+        </w:rPr>
+        <w:t xml:space="preserve">. </w:t>
+      </w:r>
+    </w:p>
+    <w:p>
+      <w:pPr>
+        <w:pStyle w:val="ListParagraph"/>
+        <w:numPr>
+          <w:ilvl w:val="1"/>
+          <w:numId w:val="2"/>
+        </w:numPr>
+      </w:pPr>
+      <w:r>
+        <w:t>15081015</w:t>
+      </w:r>
+      <w:r>
+        <w:t xml:space="preserve"> (</w:t>
+      </w:r>
+      <w:r>
+        <w:t>Altensalzwedel</w:t>
+      </w:r>
+      <w:r>
+        <w:t>): Ortsteil</w:t>
+      </w:r>
+      <w:r>
+        <w:t>.</w:t>
+      </w:r>
+    </w:p>
+    <w:p>
+      <w:pPr>
+        <w:pStyle w:val="ListParagraph"/>
+        <w:numPr>
+          <w:ilvl w:val="1"/>
+          <w:numId w:val="2"/>
+        </w:numPr>
+      </w:pPr>
+      <w:r>
+        <w:t>….</w:t>
+      </w:r>
+    </w:p>
+    <w:p>
+      <w:pPr>
+        <w:pStyle w:val="ListParagraph"/>
+        <w:numPr>
+          <w:ilvl w:val="1"/>
+          <w:numId w:val="2"/>
+        </w:numPr>
+      </w:pPr>
+      <w:r>
+        <w:t>15081580</w:t>
+      </w:r>
+      <w:r>
+        <w:t xml:space="preserve"> (Winterfeld): Ortsteil. </w:t>
+      </w:r>
+    </w:p>
+    <w:p>
+      <w:pPr>
+        <w:pStyle w:val="ListParagraph"/>
+        <w:numPr>
+          <w:ilvl w:val="1"/>
+          <w:numId w:val="2"/>
+        </w:numPr>
+      </w:pPr>
+      <w:r>
+        <w:t>I removed those.</w:t>
+      </w:r>
+    </w:p>
+    <w:p>
+      <w:pPr>
+        <w:pStyle w:val="ListParagraph"/>
+        <w:numPr>
+          <w:ilvl w:val="0"/>
+          <w:numId w:val="2"/>
+        </w:numPr>
+      </w:pPr>
+      <w:r>
+        <w:t>2007:</w:t>
+      </w:r>
+    </w:p>
+    <w:p>
+      <w:pPr>
+        <w:pStyle w:val="ListParagraph"/>
+        <w:numPr>
+          <w:ilvl w:val="1"/>
+          <w:numId w:val="2"/>
+        </w:numPr>
+      </w:pPr>
+      <w:r>
+        <w:t>15086270</w:t>
+      </w:r>
+      <w:r>
+        <w:t xml:space="preserve">: </w:t>
+      </w:r>
+      <w:bookmarkStart w:id="21" w:name="OLE_LINK37"/>
+      <w:bookmarkStart w:id="22" w:name="OLE_LINK38"/>
+      <w:r>
+        <w:t>Zeppernick</w:t>
+      </w:r>
+      <w:bookmarkEnd w:id="21"/>
+      <w:bookmarkEnd w:id="22"/>
+      <w:r>
+        <w:t>, Ortsteil</w:t>
+      </w:r>
+      <w:r>
+        <w:t>.</w:t>
+      </w:r>
+    </w:p>
+    <w:p>
+      <w:pPr>
+        <w:pStyle w:val="ListParagraph"/>
+        <w:numPr>
+          <w:ilvl w:val="1"/>
+          <w:numId w:val="2"/>
+        </w:numPr>
+      </w:pPr>
+      <w:r>
+        <w:rPr>
+          <w:lang w:val="en-US"/>
+        </w:rPr>
+        <w:lastRenderedPageBreak/>
+        <w:t>15089040</w:t>
+      </w:r>
+      <w:r>
+        <w:rPr>
+          <w:lang w:val="en-US"/>
+        </w:rPr>
+        <w:t xml:space="preserve"> </w:t>
+      </w:r>
+      <w:r>
+        <w:rPr>
+          <w:lang w:val="en-US"/>
+        </w:rPr>
+        <w:t>to</w:t>
+      </w:r>
+      <w:r>
+        <w:rPr>
+          <w:lang w:val="en-US"/>
+        </w:rPr>
+        <w:t xml:space="preserve"> </w:t>
+      </w:r>
+      <w:r>
+        <w:rPr>
+          <w:lang w:val="en-US"/>
+        </w:rPr>
+        <w:t>15089370</w:t>
+      </w:r>
+      <w:r>
+        <w:rPr>
+          <w:lang w:val="en-US"/>
+        </w:rPr>
+        <w:t xml:space="preserve">: All </w:t>
+      </w:r>
+      <w:proofErr w:type="spellStart"/>
+      <w:r>
+        <w:rPr>
+          <w:lang w:val="en-US"/>
+        </w:rPr>
+        <w:t>Ortsteile</w:t>
+      </w:r>
+      <w:proofErr w:type="spellEnd"/>
+      <w:r>
+        <w:rPr>
+          <w:lang w:val="en-US"/>
+        </w:rPr>
+        <w:t xml:space="preserve"> of </w:t>
+      </w:r>
+      <w:proofErr w:type="spellStart"/>
+      <w:r>
+        <w:rPr>
+          <w:lang w:val="en-US"/>
+        </w:rPr>
+        <w:t>Bördeland</w:t>
+      </w:r>
+      <w:proofErr w:type="spellEnd"/>
+      <w:r>
+        <w:rPr>
+          <w:lang w:val="en-US"/>
+        </w:rPr>
+        <w:t xml:space="preserve">. </w:t>
+      </w:r>
+    </w:p>
+    <w:p>
+      <w:pPr>
+        <w:pStyle w:val="ListParagraph"/>
+        <w:numPr>
+          <w:ilvl w:val="0"/>
+          <w:numId w:val="2"/>
+        </w:numPr>
+        <w:rPr>
+          <w:lang w:val="en-US"/>
+        </w:rPr>
+      </w:pPr>
+      <w:r>
+        <w:rPr>
+          <w:lang w:val="en-US"/>
+        </w:rPr>
+        <w:t>2004:</w:t>
+      </w:r>
+    </w:p>
+    <w:p>
+      <w:pPr>
+        <w:pStyle w:val="ListParagraph"/>
+        <w:numPr>
+          <w:ilvl w:val="1"/>
+          <w:numId w:val="2"/>
+        </w:numPr>
+        <w:rPr>
+          <w:lang w:val="en-US"/>
+        </w:rPr>
+      </w:pPr>
+      <w:r>
+        <w:rPr>
+          <w:lang w:val="en-US"/>
+        </w:rPr>
+        <w:t>15154013</w:t>
+      </w:r>
+      <w:r>
+        <w:rPr>
+          <w:lang w:val="en-US"/>
+        </w:rPr>
+        <w:t xml:space="preserve"> to </w:t>
+      </w:r>
+      <w:r>
+        <w:rPr>
+          <w:lang w:val="en-US"/>
+        </w:rPr>
+        <w:t>15362065</w:t>
+      </w:r>
+      <w:r>
+        <w:rPr>
+          <w:lang w:val="en-US"/>
+        </w:rPr>
+        <w:t xml:space="preserve">: Now </w:t>
+      </w:r>
+      <w:proofErr w:type="spellStart"/>
+      <w:r>
+        <w:rPr>
+          <w:lang w:val="en-US"/>
+        </w:rPr>
+        <w:t>Ortsteile</w:t>
+      </w:r>
+      <w:proofErr w:type="spellEnd"/>
+      <w:r>
+        <w:rPr>
+          <w:lang w:val="en-US"/>
+        </w:rPr>
+        <w:t xml:space="preserve"> of various Gemeinden.</w:t>
+      </w:r>
+      <w:r>
+        <w:rPr>
+          <w:lang w:val="en-US"/>
+        </w:rPr>
+        <w:t xml:space="preserve"> </w:t>
+      </w:r>
+      <w:r>
+        <w:rPr>
+          <w:lang w:val="en-US"/>
+        </w:rPr>
+        <w:t>Not sure what to do.</w:t>
+      </w:r>
+    </w:p>
+    <w:p>
+      <w:pPr>
+        <w:ind w:left="720"/>
+        <w:rPr>
+          <w:b/>
+          <w:bCs/>
+          <w:lang w:val="en-US"/>
+        </w:rPr>
+      </w:pPr>
+      <w:proofErr w:type="spellStart"/>
+      <w:r>
+        <w:rPr>
+          <w:b/>
+          <w:bCs/>
+          <w:lang w:val="en-US"/>
+        </w:rPr>
+        <w:t>Thueringen</w:t>
+      </w:r>
+      <w:proofErr w:type="spellEnd"/>
+      <w:r>
+        <w:rPr>
+          <w:b/>
+          <w:bCs/>
+          <w:lang w:val="en-US"/>
+        </w:rPr>
+        <w:t xml:space="preserve"> (16…)</w:t>
+      </w:r>
+    </w:p>
+    <w:p>
+      <w:pPr>
+        <w:pStyle w:val="ListParagraph"/>
+        <w:numPr>
+          <w:ilvl w:val="0"/>
+          <w:numId w:val="2"/>
+        </w:numPr>
+        <w:rPr>
+          <w:lang w:val="en-US"/>
+        </w:rPr>
+      </w:pPr>
+      <w:r>
+        <w:rPr>
+          <w:lang w:val="en-GB"/>
+        </w:rPr>
+        <w:t>16061005</w:t>
+      </w:r>
+      <w:r>
+        <w:rPr>
+          <w:lang w:val="en-GB"/>
+        </w:rPr>
+        <w:t>: refers to the same Gemeinde in 1994, 1999, 2004, 2009. Not sure why only 2009 is an issue. Might just still be the old AGS.</w:t>
+      </w:r>
+    </w:p>
+    <w:p>
+      <w:pPr>
+        <w:pStyle w:val="ListParagraph"/>
+        <w:numPr>
+          <w:ilvl w:val="0"/>
+          <w:numId w:val="2"/>
+        </w:numPr>
+      </w:pPr>
+      <w:r>
+        <w:t>16063013</w:t>
+      </w:r>
+      <w:r>
+        <w:t xml:space="preserve">: similarly, refers to the same Gemeinde (Creuzberg) in </w:t>
+      </w:r>
+      <w:r>
+        <w:rPr>
+          <w:i/>
+          <w:iCs/>
+        </w:rPr>
+        <w:t>all</w:t>
+      </w:r>
+      <w:r>
+        <w:t xml:space="preserve"> years. Again not sure why 2019 is an issue.</w:t>
+      </w:r>
+    </w:p>
+    <w:p>
+      <w:pPr>
+        <w:pStyle w:val="ListParagraph"/>
+        <w:numPr>
+          <w:ilvl w:val="0"/>
+          <w:numId w:val="2"/>
+        </w:numPr>
+      </w:pPr>
+      <w:r>
+        <w:t>16063019</w:t>
+      </w:r>
+      <w:r>
+        <w:t>: Same here. Again only 2019 an issue.</w:t>
+      </w:r>
+    </w:p>
+    <w:p>
+      <w:pPr>
+        <w:pStyle w:val="ListParagraph"/>
+        <w:numPr>
+          <w:ilvl w:val="0"/>
+          <w:numId w:val="2"/>
+        </w:numPr>
+      </w:pPr>
+      <w:r>
+        <w:rPr>
+          <w:lang w:val="en-GB"/>
+        </w:rPr>
+        <w:t>16063047</w:t>
+      </w:r>
+      <w:r>
+        <w:rPr>
+          <w:lang w:val="en-GB"/>
+        </w:rPr>
+        <w:t xml:space="preserve">: Now </w:t>
+      </w:r>
+      <w:proofErr w:type="spellStart"/>
+      <w:r>
+        <w:rPr>
+          <w:lang w:val="en-GB"/>
+        </w:rPr>
+        <w:t>Ortsteil</w:t>
+      </w:r>
+      <w:proofErr w:type="spellEnd"/>
+      <w:r>
+        <w:rPr>
+          <w:lang w:val="en-GB"/>
+        </w:rPr>
+        <w:t xml:space="preserve"> of Bad </w:t>
+      </w:r>
+      <w:proofErr w:type="spellStart"/>
+      <w:r>
+        <w:rPr>
+          <w:lang w:val="en-GB"/>
+        </w:rPr>
+        <w:t>Salzungen</w:t>
+      </w:r>
+      <w:proofErr w:type="spellEnd"/>
+      <w:r>
+        <w:rPr>
+          <w:lang w:val="en-GB"/>
+        </w:rPr>
+        <w:t>.</w:t>
+      </w:r>
+    </w:p>
+    <w:p>
+      <w:pPr>
+        <w:pStyle w:val="ListParagraph"/>
+        <w:numPr>
+          <w:ilvl w:val="0"/>
+          <w:numId w:val="2"/>
+        </w:numPr>
+      </w:pPr>
+      <w:r>
+        <w:t>16063055</w:t>
+      </w:r>
+      <w:r>
+        <w:t>: Same issue as above. Refers to the same Gemeinde in all years (Mihla). Only an issue in 2019.</w:t>
+      </w:r>
+    </w:p>
+    <w:p>
+      <w:pPr>
+        <w:pStyle w:val="ListParagraph"/>
+        <w:numPr>
+          <w:ilvl w:val="0"/>
+          <w:numId w:val="2"/>
+        </w:numPr>
+      </w:pPr>
+      <w:r>
+        <w:t>16063056</w:t>
+      </w:r>
+      <w:r>
+        <w:t>:</w:t>
+      </w:r>
+    </w:p>
+    <w:p>
+      <w:pPr>
+        <w:pStyle w:val="ListParagraph"/>
+        <w:numPr>
+          <w:ilvl w:val="1"/>
+          <w:numId w:val="2"/>
+        </w:numPr>
+      </w:pPr>
+      <w:r>
+        <w:rPr>
+          <w:noProof/>
+        </w:rPr>
+        <w:drawing>
+          <wp:inline distT="0" distB="0" distL="0" distR="0" wp14:anchorId="40FAAEDA" wp14:editId="24760744">
+            <wp:extent cx="2146300" cy="304800"/>
+            <wp:effectExtent l="0" t="0" r="0" b="0"/>
+            <wp:docPr id="1849432125" name="Picture 1"/>
+            <wp:cNvGraphicFramePr>
+              <a:graphicFrameLocks xmlns:a="http://schemas.openxmlformats.org/drawingml/2006/main" noChangeAspect="1"/>
+            </wp:cNvGraphicFramePr>
+            <a:graphic xmlns:a="http://schemas.openxmlformats.org/drawingml/2006/main">
+              <a:graphicData uri="http://schemas.openxmlformats.org/drawingml/2006/picture">
+                <pic:pic xmlns:pic="http://schemas.openxmlformats.org/drawingml/2006/picture">
+                  <pic:nvPicPr>
+                    <pic:cNvPr id="1849432125" name="Picture 1849432125"/>
+                    <pic:cNvPicPr/>
+                  </pic:nvPicPr>
+                  <pic:blipFill>
+                    <a:blip r:embed="rId7">
+                      <a:extLst>
+                        <a:ext uri="{28A0092B-C50C-407E-A947-70E740481C1C}">
+                          <a14:useLocalDpi xmlns:a14="http://schemas.microsoft.com/office/drawing/2010/main" val="0"/>
+                        </a:ext>
+                      </a:extLst>
+                    </a:blip>
+                    <a:stretch>
+                      <a:fillRect/>
+                    </a:stretch>
+                  </pic:blipFill>
+                  <pic:spPr>
+                    <a:xfrm>
+                      <a:off x="0" y="0"/>
+                      <a:ext cx="2146300" cy="304800"/>
+                    </a:xfrm>
+                    <a:prstGeom prst="rect">
+                      <a:avLst/>
+                    </a:prstGeom>
+                  </pic:spPr>
+                </pic:pic>
+              </a:graphicData>
+            </a:graphic>
+          </wp:inline>
+        </w:drawing>
+      </w:r>
+    </w:p>
+    <w:p>
+      <w:pPr>
+        <w:pStyle w:val="ListParagraph"/>
+        <w:numPr>
+          <w:ilvl w:val="1"/>
+          <w:numId w:val="2"/>
+        </w:numPr>
+      </w:pPr>
+      <w:r>
+        <w:t>Not a lot to go in here… Same issue in the raw data.</w:t>
+      </w:r>
+    </w:p>
+    <w:p>
+      <w:pPr>
+        <w:pStyle w:val="ListParagraph"/>
+        <w:numPr>
+          <w:ilvl w:val="0"/>
+          <w:numId w:val="2"/>
+        </w:numPr>
+      </w:pPr>
+      <w:r>
+        <w:t>16063057</w:t>
+      </w:r>
+      <w:r>
+        <w:t xml:space="preserve">: </w:t>
+      </w:r>
+      <w:r>
+        <w:rPr>
+          <w:b/>
+          <w:bCs/>
+        </w:rPr>
+        <w:t>Moorgrund</w:t>
+      </w:r>
+      <w:r>
+        <w:t> war eine </w:t>
+      </w:r>
+      <w:hyperlink r:id="rId8" w:tooltip="Gemeinde (Deutschland)" w:history="1">
+        <w:r>
+          <w:rPr>
+            <w:rStyle w:val="Hyperlink"/>
+          </w:rPr>
+          <w:t>Gemeinde</w:t>
+        </w:r>
+      </w:hyperlink>
+      <w:r>
+        <w:t> im </w:t>
+      </w:r>
+      <w:hyperlink r:id="rId9" w:tooltip="Wartburgkreis" w:history="1">
+        <w:r>
+          <w:rPr>
+            <w:rStyle w:val="Hyperlink"/>
+          </w:rPr>
+          <w:t>Wartburgkreis</w:t>
+        </w:r>
+      </w:hyperlink>
+      <w:r>
+        <w:t> in </w:t>
+      </w:r>
+      <w:hyperlink r:id="rId10" w:tooltip="Thüringen" w:history="1">
+        <w:r>
+          <w:rPr>
+            <w:rStyle w:val="Hyperlink"/>
+          </w:rPr>
+          <w:t>Thüringen</w:t>
+        </w:r>
+      </w:hyperlink>
+      <w:r>
+        <w:t>. Die </w:t>
+      </w:r>
+      <w:hyperlink r:id="rId11" w:tooltip="Einheitsgemeinde" w:history="1">
+        <w:r>
+          <w:rPr>
+            <w:rStyle w:val="Hyperlink"/>
+          </w:rPr>
+          <w:t>Einheitsgemeinde</w:t>
+        </w:r>
+      </w:hyperlink>
+      <w:r>
+        <w:t> erstreckte sich vom </w:t>
+      </w:r>
+      <w:hyperlink r:id="rId12" w:tooltip="Rennsteig" w:history="1">
+        <w:r>
+          <w:rPr>
+            <w:rStyle w:val="Hyperlink"/>
+          </w:rPr>
+          <w:t>Rennsteig</w:t>
+        </w:r>
+      </w:hyperlink>
+      <w:r>
+        <w:t> bei </w:t>
+      </w:r>
+      <w:hyperlink r:id="rId13" w:tooltip="Ruhla" w:history="1">
+        <w:r>
+          <w:rPr>
+            <w:rStyle w:val="Hyperlink"/>
+          </w:rPr>
+          <w:t>Ruhla</w:t>
+        </w:r>
+      </w:hyperlink>
+      <w:r>
+        <w:t> bis in die </w:t>
+      </w:r>
+      <w:hyperlink r:id="rId14" w:tooltip="Werra" w:history="1">
+        <w:r>
+          <w:rPr>
+            <w:rStyle w:val="Hyperlink"/>
+          </w:rPr>
+          <w:t>Werraniederung</w:t>
+        </w:r>
+      </w:hyperlink>
+      <w:r>
+        <w:t> unmittelbar vor den Toren der Kreisstadt </w:t>
+      </w:r>
+      <w:hyperlink r:id="rId15" w:tooltip="Bad Salzungen" w:history="1">
+        <w:r>
+          <w:rPr>
+            <w:rStyle w:val="Hyperlink"/>
+          </w:rPr>
+          <w:t>Bad Salzungen</w:t>
+        </w:r>
+      </w:hyperlink>
+      <w:r>
+        <w:t>. Sie wurde am 1. Dezember 2020 nach Bad Salzungen eingemeindet.</w:t>
+      </w:r>
+    </w:p>
+    <w:p>
+      <w:pPr>
+        <w:pStyle w:val="ListParagraph"/>
+        <w:numPr>
+          <w:ilvl w:val="0"/>
+          <w:numId w:val="2"/>
+        </w:numPr>
+      </w:pPr>
+      <w:r>
+        <w:t>16064008</w:t>
+      </w:r>
+      <w:r>
+        <w:t>: same thing as above (same gemeinde throughout only issue in 2019)</w:t>
+      </w:r>
+    </w:p>
+    <w:p>
+      <w:pPr>
+        <w:pStyle w:val="ListParagraph"/>
+        <w:numPr>
+          <w:ilvl w:val="0"/>
+          <w:numId w:val="2"/>
+        </w:numPr>
+      </w:pPr>
+      <w:r>
+        <w:t>To make this easier: the ‘same thing’ is true for all election_year == 2019</w:t>
+      </w:r>
+      <w:r>
+        <w:t xml:space="preserve"> | == 2009</w:t>
+      </w:r>
+      <w:r>
+        <w:t xml:space="preserve"> for Thueringen</w:t>
+      </w:r>
+    </w:p>
+    <w:p>
+      <w:pPr>
+        <w:pStyle w:val="ListParagraph"/>
+        <w:numPr>
+          <w:ilvl w:val="0"/>
+          <w:numId w:val="2"/>
+        </w:numPr>
+      </w:pPr>
+      <w:r>
+        <w:t>16068054</w:t>
+      </w:r>
+      <w:r>
+        <w:t xml:space="preserve">: </w:t>
+      </w:r>
+    </w:p>
+    <w:p>
+      <w:pPr>
+        <w:pStyle w:val="ListParagraph"/>
+        <w:numPr>
+          <w:ilvl w:val="1"/>
+          <w:numId w:val="2"/>
+        </w:numPr>
+      </w:pPr>
+      <w:r>
+        <w:rPr>
+          <w:noProof/>
+        </w:rPr>
+        <w:drawing>
+          <wp:inline distT="0" distB="0" distL="0" distR="0" wp14:anchorId="722EA8D1" wp14:editId="140B47E7">
+            <wp:extent cx="2717800" cy="495300"/>
+            <wp:effectExtent l="0" t="0" r="0" b="0"/>
+            <wp:docPr id="447670912" name="Picture 2" descr="A screenshot of a computer&#10;&#10;Description automatically generated"/>
+            <wp:cNvGraphicFramePr>
+              <a:graphicFrameLocks xmlns:a="http://schemas.openxmlformats.org/drawingml/2006/main" noChangeAspect="1"/>
+            </wp:cNvGraphicFramePr>
+            <a:graphic xmlns:a="http://schemas.openxmlformats.org/drawingml/2006/main">
+              <a:graphicData uri="http://schemas.openxmlformats.org/drawingml/2006/picture">
+                <pic:pic xmlns:pic="http://schemas.openxmlformats.org/drawingml/2006/picture">
+                  <pic:nvPicPr>
+                    <pic:cNvPr id="447670912" name="Picture 2" descr="A screenshot of a computer&#10;&#10;Description automatically generated"/>
+                    <pic:cNvPicPr/>
+                  </pic:nvPicPr>
+                  <pic:blipFill>
+                    <a:blip r:embed="rId16">
+                      <a:extLst>
+                        <a:ext uri="{28A0092B-C50C-407E-A947-70E740481C1C}">
+                          <a14:useLocalDpi xmlns:a14="http://schemas.microsoft.com/office/drawing/2010/main" val="0"/>
+                        </a:ext>
+                      </a:extLst>
+                    </a:blip>
+                    <a:stretch>
+                      <a:fillRect/>
+                    </a:stretch>
+                  </pic:blipFill>
+                  <pic:spPr>
+                    <a:xfrm>
+                      <a:off x="0" y="0"/>
+                      <a:ext cx="2717800" cy="495300"/>
+                    </a:xfrm>
+                    <a:prstGeom prst="rect">
+                      <a:avLst/>
+                    </a:prstGeom>
+                  </pic:spPr>
+                </pic:pic>
+              </a:graphicData>
+            </a:graphic>
+          </wp:inline>
+        </w:drawing>
+      </w:r>
+    </w:p>
+    <w:p>
+      <w:pPr>
+        <w:pStyle w:val="ListParagraph"/>
+        <w:numPr>
+          <w:ilvl w:val="1"/>
+          <w:numId w:val="2"/>
+        </w:numPr>
+      </w:pPr>
+      <w:r>
+        <w:t>Again not a lot to go on.</w:t>
+      </w:r>
+    </w:p>
+    <w:p>
+      <w:pPr>
+        <w:pStyle w:val="ListParagraph"/>
+        <w:numPr>
+          <w:ilvl w:val="0"/>
+          <w:numId w:val="2"/>
+        </w:numPr>
+      </w:pPr>
+      <w:r>
+        <w:t>16069022</w:t>
+      </w:r>
+      <w:r>
+        <w:t>: name also corrupted.</w:t>
+      </w:r>
+    </w:p>
+    <w:p>
+      <w:pPr>
+        <w:pStyle w:val="ListParagraph"/>
+        <w:numPr>
+          <w:ilvl w:val="0"/>
+          <w:numId w:val="2"/>
+        </w:numPr>
+      </w:pPr>
+      <w:r>
+        <w:t>16074023</w:t>
+      </w:r>
+      <w:r>
+        <w:t xml:space="preserve">: </w:t>
+      </w:r>
+      <w:r>
+        <w:t>Gernewitz</w:t>
+      </w:r>
+      <w:r>
+        <w:t>, now Ortssteil of Stadtroda</w:t>
+      </w:r>
+    </w:p>
+    <w:p>
+      <w:pPr>
+        <w:pStyle w:val="ListParagraph"/>
+        <w:numPr>
+          <w:ilvl w:val="0"/>
+          <w:numId w:val="2"/>
+        </w:numPr>
+      </w:pPr>
+      <w:r>
+        <w:t>16075059</w:t>
+      </w:r>
+      <w:r>
+        <w:t>: Liebschütz, now part of Remptendorf. Not sure why the merge works in 1994 but not 1999.</w:t>
       </w:r>
     </w:p>
     <w:sectPr>
@@ -723,6 +2616,56 @@
     </w:sectPr>
   </w:body>
 </w:document>
+</file>
+
+<file path=word/endnotes.xml><?xml version="1.0" encoding="utf-8"?>
+<w:endnotes xmlns:wpc="http://schemas.microsoft.com/office/word/2010/wordprocessingCanvas" xmlns:cx="http://schemas.microsoft.com/office/drawing/2014/chartex" xmlns:cx1="http://schemas.microsoft.com/office/drawing/2015/9/8/chartex" xmlns:cx2="http://schemas.microsoft.com/office/drawing/2015/10/21/chartex" xmlns:cx3="http://schemas.microsoft.com/office/drawing/2016/5/9/chartex" xmlns:cx4="http://schemas.microsoft.com/office/drawing/2016/5/10/chartex" xmlns:cx5="http://schemas.microsoft.com/office/drawing/2016/5/11/chartex" xmlns:cx6="http://schemas.microsoft.com/office/drawing/2016/5/12/chartex" xmlns:cx7="http://schemas.microsoft.com/office/drawing/2016/5/13/chartex" xmlns:cx8="http://schemas.microsoft.com/office/drawing/2016/5/14/chartex" xmlns:mc="http://schemas.openxmlformats.org/markup-compatibility/2006" xmlns:aink="http://schemas.microsoft.com/office/drawing/2016/ink" xmlns:am3d="http://schemas.microsoft.com/office/drawing/2017/model3d" xmlns:o="urn:schemas-microsoft-com:office:office" xmlns:oel="http://schemas.microsoft.com/office/2019/extlst" xmlns:r="http://schemas.openxmlformats.org/officeDocument/2006/relationships" xmlns:m="http://schemas.openxmlformats.org/officeDocument/2006/math" xmlns:v="urn:schemas-microsoft-com:vml" xmlns:wp14="http://schemas.microsoft.com/office/word/2010/wordprocessingDrawing" xmlns:wp="http://schemas.openxmlformats.org/drawingml/2006/wordprocessingDrawing" xmlns:w10="urn:schemas-microsoft-com:office:word" xmlns:w="http://schemas.openxmlformats.org/wordprocessingml/2006/main" xmlns:w14="http://schemas.microsoft.com/office/word/2010/wordml" xmlns:w15="http://schemas.microsoft.com/office/word/2012/wordml" xmlns:w16cex="http://schemas.microsoft.com/office/word/2018/wordml/cex" xmlns:w16cid="http://schemas.microsoft.com/office/word/2016/wordml/cid" xmlns:w16="http://schemas.microsoft.com/office/word/2018/wordml" xmlns:w16du="http://schemas.microsoft.com/office/word/2023/wordml/word16du" xmlns:w16sdtdh="http://schemas.microsoft.com/office/word/2020/wordml/sdtdatahash" xmlns:w16se="http://schemas.microsoft.com/office/word/2015/wordml/symex" xmlns:wpg="http://schemas.microsoft.com/office/word/2010/wordprocessingGroup" xmlns:wpi="http://schemas.microsoft.com/office/word/2010/wordprocessingInk" xmlns:wne="http://schemas.microsoft.com/office/word/2006/wordml" xmlns:wps="http://schemas.microsoft.com/office/word/2010/wordprocessingShape" mc:Ignorable="w14 w15 w16se w16cid w16 w16cex w16sdtdh w16du wp14">
+  <w:endnote w:type="separator" w:id="-1">
+    <w:p>
+      <w:pPr>
+        <w:spacing w:after="0" w:line="240" w:lineRule="auto"/>
+      </w:pPr>
+      <w:r>
+        <w:separator/>
+      </w:r>
+    </w:p>
+  </w:endnote>
+  <w:endnote w:type="continuationSeparator" w:id="0">
+    <w:p>
+      <w:pPr>
+        <w:spacing w:after="0" w:line="240" w:lineRule="auto"/>
+      </w:pPr>
+      <w:r>
+        <w:continuationSeparator/>
+      </w:r>
+    </w:p>
+  </w:endnote>
+</w:endnotes>
+</file>
+
+<file path=word/footnotes.xml><?xml version="1.0" encoding="utf-8"?>
+<w:footnotes xmlns:wpc="http://schemas.microsoft.com/office/word/2010/wordprocessingCanvas" xmlns:cx="http://schemas.microsoft.com/office/drawing/2014/chartex" xmlns:cx1="http://schemas.microsoft.com/office/drawing/2015/9/8/chartex" xmlns:cx2="http://schemas.microsoft.com/office/drawing/2015/10/21/chartex" xmlns:cx3="http://schemas.microsoft.com/office/drawing/2016/5/9/chartex" xmlns:cx4="http://schemas.microsoft.com/office/drawing/2016/5/10/chartex" xmlns:cx5="http://schemas.microsoft.com/office/drawing/2016/5/11/chartex" xmlns:cx6="http://schemas.microsoft.com/office/drawing/2016/5/12/chartex" xmlns:cx7="http://schemas.microsoft.com/office/drawing/2016/5/13/chartex" xmlns:cx8="http://schemas.microsoft.com/office/drawing/2016/5/14/chartex" xmlns:mc="http://schemas.openxmlformats.org/markup-compatibility/2006" xmlns:aink="http://schemas.microsoft.com/office/drawing/2016/ink" xmlns:am3d="http://schemas.microsoft.com/office/drawing/2017/model3d" xmlns:o="urn:schemas-microsoft-com:office:office" xmlns:oel="http://schemas.microsoft.com/office/2019/extlst" xmlns:r="http://schemas.openxmlformats.org/officeDocument/2006/relationships" xmlns:m="http://schemas.openxmlformats.org/officeDocument/2006/math" xmlns:v="urn:schemas-microsoft-com:vml" xmlns:wp14="http://schemas.microsoft.com/office/word/2010/wordprocessingDrawing" xmlns:wp="http://schemas.openxmlformats.org/drawingml/2006/wordprocessingDrawing" xmlns:w10="urn:schemas-microsoft-com:office:word" xmlns:w="http://schemas.openxmlformats.org/wordprocessingml/2006/main" xmlns:w14="http://schemas.microsoft.com/office/word/2010/wordml" xmlns:w15="http://schemas.microsoft.com/office/word/2012/wordml" xmlns:w16cex="http://schemas.microsoft.com/office/word/2018/wordml/cex" xmlns:w16cid="http://schemas.microsoft.com/office/word/2016/wordml/cid" xmlns:w16="http://schemas.microsoft.com/office/word/2018/wordml" xmlns:w16du="http://schemas.microsoft.com/office/word/2023/wordml/word16du" xmlns:w16sdtdh="http://schemas.microsoft.com/office/word/2020/wordml/sdtdatahash" xmlns:w16se="http://schemas.microsoft.com/office/word/2015/wordml/symex" xmlns:wpg="http://schemas.microsoft.com/office/word/2010/wordprocessingGroup" xmlns:wpi="http://schemas.microsoft.com/office/word/2010/wordprocessingInk" xmlns:wne="http://schemas.microsoft.com/office/word/2006/wordml" xmlns:wps="http://schemas.microsoft.com/office/word/2010/wordprocessingShape" mc:Ignorable="w14 w15 w16se w16cid w16 w16cex w16sdtdh w16du wp14">
+  <w:footnote w:type="separator" w:id="-1">
+    <w:p>
+      <w:pPr>
+        <w:spacing w:after="0" w:line="240" w:lineRule="auto"/>
+      </w:pPr>
+      <w:r>
+        <w:separator/>
+      </w:r>
+    </w:p>
+  </w:footnote>
+  <w:footnote w:type="continuationSeparator" w:id="0">
+    <w:p>
+      <w:pPr>
+        <w:spacing w:after="0" w:line="240" w:lineRule="auto"/>
+      </w:pPr>
+      <w:r>
+        <w:continuationSeparator/>
+      </w:r>
+    </w:p>
+  </w:footnote>
+</w:footnotes>
 </file>
 
 <file path=word/numbering.xml><?xml version="1.0" encoding="utf-8"?>
@@ -1454,6 +3397,7 @@
   <w:style w:type="paragraph" w:default="1" w:styleId="Normal">
     <w:name w:val="Normal"/>
     <w:qFormat/>
+    <w:rsid w:val="00A66BBD"/>
   </w:style>
   <w:style w:type="paragraph" w:styleId="Heading1">
     <w:name w:val="heading 1"/>
@@ -1993,6 +3937,61 @@
       <w:shd w:val="clear" w:color="auto" w:fill="E1DFDD"/>
     </w:rPr>
   </w:style>
+  <w:style w:type="paragraph" w:styleId="NormalWeb">
+    <w:name w:val="Normal (Web)"/>
+    <w:basedOn w:val="Normal"/>
+    <w:uiPriority w:val="99"/>
+    <w:semiHidden/>
+    <w:unhideWhenUsed/>
+    <w:rsid w:val="0043207A"/>
+    <w:rPr>
+      <w:rFonts w:ascii="Times New Roman" w:hAnsi="Times New Roman" w:cs="Times New Roman"/>
+    </w:rPr>
+  </w:style>
+  <w:style w:type="paragraph" w:styleId="Header">
+    <w:name w:val="header"/>
+    <w:basedOn w:val="Normal"/>
+    <w:link w:val="HeaderChar"/>
+    <w:uiPriority w:val="99"/>
+    <w:unhideWhenUsed/>
+    <w:rsid w:val="00FE3680"/>
+    <w:pPr>
+      <w:tabs>
+        <w:tab w:val="center" w:pos="4513"/>
+        <w:tab w:val="right" w:pos="9026"/>
+      </w:tabs>
+      <w:spacing w:after="0" w:line="240" w:lineRule="auto"/>
+    </w:pPr>
+  </w:style>
+  <w:style w:type="character" w:customStyle="1" w:styleId="HeaderChar">
+    <w:name w:val="Header Char"/>
+    <w:basedOn w:val="DefaultParagraphFont"/>
+    <w:link w:val="Header"/>
+    <w:uiPriority w:val="99"/>
+    <w:rsid w:val="00FE3680"/>
+  </w:style>
+  <w:style w:type="paragraph" w:styleId="Footer">
+    <w:name w:val="footer"/>
+    <w:basedOn w:val="Normal"/>
+    <w:link w:val="FooterChar"/>
+    <w:uiPriority w:val="99"/>
+    <w:unhideWhenUsed/>
+    <w:rsid w:val="00FE3680"/>
+    <w:pPr>
+      <w:tabs>
+        <w:tab w:val="center" w:pos="4513"/>
+        <w:tab w:val="right" w:pos="9026"/>
+      </w:tabs>
+      <w:spacing w:after="0" w:line="240" w:lineRule="auto"/>
+    </w:pPr>
+  </w:style>
+  <w:style w:type="character" w:customStyle="1" w:styleId="FooterChar">
+    <w:name w:val="Footer Char"/>
+    <w:basedOn w:val="DefaultParagraphFont"/>
+    <w:link w:val="Footer"/>
+    <w:uiPriority w:val="99"/>
+    <w:rsid w:val="00FE3680"/>
+  </w:style>
 </w:styles>
 </file>
 

</xml_diff>